<commit_message>
Added industry standard document for cable modems by CableLabs to Research materials. Updated grid
</commit_message>
<xml_diff>
--- a/Research_Materials/Quantifiable_Security_Grid.docx
+++ b/Research_Materials/Quantifiable_Security_Grid.docx
@@ -9,11 +9,11 @@
         <w:tblLook w:val="04A0" w:firstRow="1" w:lastRow="0" w:firstColumn="1" w:lastColumn="0" w:noHBand="0" w:noVBand="1"/>
       </w:tblPr>
       <w:tblGrid>
-        <w:gridCol w:w="1810"/>
-        <w:gridCol w:w="1834"/>
-        <w:gridCol w:w="1772"/>
+        <w:gridCol w:w="1866"/>
+        <w:gridCol w:w="1860"/>
+        <w:gridCol w:w="1653"/>
         <w:gridCol w:w="5720"/>
-        <w:gridCol w:w="1814"/>
+        <w:gridCol w:w="1851"/>
       </w:tblGrid>
       <w:tr>
         <w:tc>
@@ -684,15 +684,7 @@
             </w:r>
             <w:r>
               <w:lastRenderedPageBreak/>
-              <w:t xml:space="preserve">strength </w:t>
-            </w:r>
-            <w:proofErr w:type="gramStart"/>
-            <w:r>
-              <w:t>similar to</w:t>
-            </w:r>
-            <w:proofErr w:type="gramEnd"/>
-            <w:r>
-              <w:t xml:space="preserve"> SHA2 or higher? </w:t>
+              <w:t xml:space="preserve">strength similar to SHA2 or higher? </w:t>
             </w:r>
           </w:p>
         </w:tc>
@@ -837,6 +829,345 @@
           <w:p>
             <w:r>
               <w:t>REQ DE-007</w:t>
+            </w:r>
+          </w:p>
+        </w:tc>
+      </w:tr>
+      <w:tr>
+        <w:tc>
+          <w:tcPr>
+            <w:tcW w:w="1870" w:type="dxa"/>
+          </w:tcPr>
+          <w:p>
+            <w:r>
+              <w:t>Ports</w:t>
+            </w:r>
+          </w:p>
+        </w:tc>
+        <w:tc>
+          <w:tcPr>
+            <w:tcW w:w="1870" w:type="dxa"/>
+          </w:tcPr>
+          <w:p>
+            <w:r>
+              <w:t>Are all physical and/or local communications ports that are not required for normal operations disabled by default?</w:t>
+            </w:r>
+          </w:p>
+        </w:tc>
+        <w:tc>
+          <w:tcPr>
+            <w:tcW w:w="1870" w:type="dxa"/>
+          </w:tcPr>
+          <w:p/>
+        </w:tc>
+        <w:tc>
+          <w:tcPr>
+            <w:tcW w:w="1870" w:type="dxa"/>
+          </w:tcPr>
+          <w:p>
+            <w:r>
+              <w:t xml:space="preserve">Source: </w:t>
+            </w:r>
+            <w:r>
+              <w:rPr>
+                <w:b/>
+                <w:bCs/>
+              </w:rPr>
+              <w:t>Cable Labs.</w:t>
+            </w:r>
+            <w:r>
+              <w:t xml:space="preserve"> (2021). </w:t>
+            </w:r>
+            <w:r>
+              <w:rPr>
+                <w:i/>
+                <w:iCs/>
+              </w:rPr>
+              <w:t>Gateway device security best common practices 5</w:t>
+            </w:r>
+            <w:r>
+              <w:t xml:space="preserve"> (CL-GL-GDS-BCP-V01-211007, Version 01-211007). Cable Labs. </w:t>
+            </w:r>
+            <w:hyperlink r:id="rId13" w:tgtFrame="_new" w:history="1">
+              <w:r>
+                <w:rPr>
+                  <w:rStyle w:val="Hyperlink"/>
+                </w:rPr>
+                <w:t>https://account.cablelabs.com/server/alfresco/1209eea3-bd81-40cb-9a18-21bd6cfcd80d</w:t>
+              </w:r>
+            </w:hyperlink>
+          </w:p>
+          <w:p/>
+        </w:tc>
+        <w:tc>
+          <w:tcPr>
+            <w:tcW w:w="1870" w:type="dxa"/>
+          </w:tcPr>
+          <w:p>
+            <w:r>
+              <w:t>REQ MI-003</w:t>
+            </w:r>
+          </w:p>
+        </w:tc>
+      </w:tr>
+      <w:tr>
+        <w:tc>
+          <w:tcPr>
+            <w:tcW w:w="1870" w:type="dxa"/>
+          </w:tcPr>
+          <w:p>
+            <w:r>
+              <w:t>MFA</w:t>
+            </w:r>
+          </w:p>
+        </w:tc>
+        <w:tc>
+          <w:tcPr>
+            <w:tcW w:w="1870" w:type="dxa"/>
+          </w:tcPr>
+          <w:p>
+            <w:r>
+              <w:t>Does the device support MFA for admin access?</w:t>
+            </w:r>
+          </w:p>
+        </w:tc>
+        <w:tc>
+          <w:tcPr>
+            <w:tcW w:w="1870" w:type="dxa"/>
+          </w:tcPr>
+          <w:p/>
+        </w:tc>
+        <w:tc>
+          <w:tcPr>
+            <w:tcW w:w="1870" w:type="dxa"/>
+          </w:tcPr>
+          <w:p>
+            <w:r>
+              <w:t xml:space="preserve">Source: </w:t>
+            </w:r>
+            <w:r>
+              <w:rPr>
+                <w:b/>
+                <w:bCs/>
+              </w:rPr>
+              <w:t>Cable Labs.</w:t>
+            </w:r>
+            <w:r>
+              <w:t xml:space="preserve"> (2021). </w:t>
+            </w:r>
+            <w:r>
+              <w:rPr>
+                <w:i/>
+                <w:iCs/>
+              </w:rPr>
+              <w:t>Gateway device security best common practices 5</w:t>
+            </w:r>
+            <w:r>
+              <w:t xml:space="preserve"> (CL-GL-GDS-BCP-V01-211007, Version 01-211007). Cable Labs. </w:t>
+            </w:r>
+            <w:hyperlink r:id="rId14" w:tgtFrame="_new" w:history="1">
+              <w:r>
+                <w:rPr>
+                  <w:rStyle w:val="Hyperlink"/>
+                </w:rPr>
+                <w:t>https://account.cablelabs.com/server/alfresco/1209eea3-bd81-40cb-9a18-21bd6cfcd80d</w:t>
+              </w:r>
+            </w:hyperlink>
+          </w:p>
+          <w:p/>
+        </w:tc>
+        <w:tc>
+          <w:tcPr>
+            <w:tcW w:w="1870" w:type="dxa"/>
+          </w:tcPr>
+          <w:p>
+            <w:r>
+              <w:t>REQ MI-004</w:t>
+            </w:r>
+          </w:p>
+        </w:tc>
+      </w:tr>
+      <w:tr>
+        <w:tc>
+          <w:tcPr>
+            <w:tcW w:w="1870" w:type="dxa"/>
+          </w:tcPr>
+          <w:p>
+            <w:r>
+              <w:t>Reauthentication</w:t>
+            </w:r>
+          </w:p>
+        </w:tc>
+        <w:tc>
+          <w:tcPr>
+            <w:tcW w:w="1870" w:type="dxa"/>
+          </w:tcPr>
+          <w:p>
+            <w:r>
+              <w:t xml:space="preserve">Is reauthentication required after a configurable period of inactivity?? </w:t>
+            </w:r>
+          </w:p>
+        </w:tc>
+        <w:tc>
+          <w:tcPr>
+            <w:tcW w:w="1870" w:type="dxa"/>
+          </w:tcPr>
+          <w:p/>
+        </w:tc>
+        <w:tc>
+          <w:tcPr>
+            <w:tcW w:w="1870" w:type="dxa"/>
+          </w:tcPr>
+          <w:p>
+            <w:r>
+              <w:t xml:space="preserve">Source: </w:t>
+            </w:r>
+            <w:r>
+              <w:rPr>
+                <w:b/>
+                <w:bCs/>
+              </w:rPr>
+              <w:t>Cable Labs.</w:t>
+            </w:r>
+            <w:r>
+              <w:t xml:space="preserve"> (2021). </w:t>
+            </w:r>
+            <w:r>
+              <w:rPr>
+                <w:i/>
+                <w:iCs/>
+              </w:rPr>
+              <w:t>Gateway device security best common practices 5</w:t>
+            </w:r>
+            <w:r>
+              <w:t xml:space="preserve"> (CL-GL-GDS-BCP-V01-211007, Version 01-211007). Cable Labs. </w:t>
+            </w:r>
+            <w:hyperlink r:id="rId15" w:tgtFrame="_new" w:history="1">
+              <w:r>
+                <w:rPr>
+                  <w:rStyle w:val="Hyperlink"/>
+                </w:rPr>
+                <w:t>https://account.cablelabs.com/server/alfresco/1209eea3-bd81-40cb-9a18-21bd6cfcd80d</w:t>
+              </w:r>
+            </w:hyperlink>
+          </w:p>
+          <w:p/>
+        </w:tc>
+        <w:tc>
+          <w:tcPr>
+            <w:tcW w:w="1870" w:type="dxa"/>
+          </w:tcPr>
+          <w:p>
+            <w:r>
+              <w:t>REQ MI-009</w:t>
+            </w:r>
+          </w:p>
+          <w:p/>
+          <w:p>
+            <w:r>
+              <w:t>NIST 800-63B for reauthentication and timeout periods</w:t>
+            </w:r>
+          </w:p>
+          <w:p/>
+          <w:p>
+            <w:r>
+              <w:lastRenderedPageBreak/>
+              <w:t>30 min per MI-010</w:t>
+            </w:r>
+          </w:p>
+        </w:tc>
+      </w:tr>
+      <w:tr>
+        <w:tc>
+          <w:tcPr>
+            <w:tcW w:w="1870" w:type="dxa"/>
+          </w:tcPr>
+          <w:p>
+            <w:r>
+              <w:lastRenderedPageBreak/>
+              <w:t>Input Validation</w:t>
+            </w:r>
+          </w:p>
+        </w:tc>
+        <w:tc>
+          <w:tcPr>
+            <w:tcW w:w="1870" w:type="dxa"/>
+          </w:tcPr>
+          <w:p>
+            <w:r>
+              <w:t>Are all inputs validated to prevent improper resource use?</w:t>
+            </w:r>
+          </w:p>
+        </w:tc>
+        <w:tc>
+          <w:tcPr>
+            <w:tcW w:w="1870" w:type="dxa"/>
+          </w:tcPr>
+          <w:p/>
+        </w:tc>
+        <w:tc>
+          <w:tcPr>
+            <w:tcW w:w="1870" w:type="dxa"/>
+          </w:tcPr>
+          <w:p>
+            <w:r>
+              <w:t xml:space="preserve">Source: </w:t>
+            </w:r>
+            <w:r>
+              <w:rPr>
+                <w:b/>
+                <w:bCs/>
+              </w:rPr>
+              <w:t>Cable Labs.</w:t>
+            </w:r>
+            <w:r>
+              <w:t xml:space="preserve"> (2021). </w:t>
+            </w:r>
+            <w:r>
+              <w:rPr>
+                <w:i/>
+                <w:iCs/>
+              </w:rPr>
+              <w:t>Gateway device security best common practices 5</w:t>
+            </w:r>
+            <w:r>
+              <w:t xml:space="preserve"> (CL-GL-GDS-BCP-V01-211007, Version 01-211007). Cable Labs. </w:t>
+            </w:r>
+            <w:hyperlink r:id="rId16" w:tgtFrame="_new" w:history="1">
+              <w:r>
+                <w:rPr>
+                  <w:rStyle w:val="Hyperlink"/>
+                </w:rPr>
+                <w:t>https://account.cablelabs.com/server/alfresco/1209eea3-bd81-40cb-9a18-21bd6cfcd80d</w:t>
+              </w:r>
+            </w:hyperlink>
+          </w:p>
+          <w:p/>
+          <w:p>
+            <w:r>
+              <w:t>Justification: This is important but t</w:t>
+            </w:r>
+            <w:r>
+              <w:t>]</w:t>
+            </w:r>
+            <w:r>
+              <w:t>his may be hard to prove</w:t>
+            </w:r>
+          </w:p>
+        </w:tc>
+        <w:tc>
+          <w:tcPr>
+            <w:tcW w:w="1870" w:type="dxa"/>
+          </w:tcPr>
+          <w:p>
+            <w:r>
+              <w:t>REQ MI-012</w:t>
+            </w:r>
+          </w:p>
+          <w:p/>
+          <w:p>
+            <w:r>
+              <w:t>OWASP PC C4 and C5 sections</w:t>
             </w:r>
           </w:p>
         </w:tc>

</xml_diff>

<commit_message>
Added documentation and screenshots from AXE300 review, added router comparison Matrix, created project realization document, created methodology.md, created scoring_criteria.md, created cve_data.xlsx to track found CVEs, updated folder structure of Research_Materials, created literature review summary document.
</commit_message>
<xml_diff>
--- a/Research_Materials/Quantifiable_Security_Grid.docx
+++ b/Research_Materials/Quantifiable_Security_Grid.docx
@@ -94,7 +94,7 @@
                     <pic:cNvPicPr/>
                   </pic:nvPicPr>
                   <pic:blipFill>
-                    <a:blip r:embed="rId4"/>
+                    <a:blip r:embed="rId5"/>
                     <a:stretch>
                       <a:fillRect/>
                     </a:stretch>
@@ -114,6 +114,171 @@
           </wp:inline>
         </w:drawing>
       </w:r>
+    </w:p>
+    <w:p/>
+    <w:p>
+      <w:r>
+        <w:t>Security was assigned the highest weight (50%) due to its critical role in protecting consumer data, device integrity, and network access. Performance (25%) and usability (17%) were weighted according to their relevance to real-world router use, ensuring that consumers are not only safe but also experience reliable connectivity and manageable setup processes. Cost factors (8%) were included to reflect long-term value without overshadowing functional or security concerns.</w:t>
+      </w:r>
+    </w:p>
+    <w:p>
+      <w:pPr>
+        <w:pStyle w:val="ListParagraph"/>
+        <w:numPr>
+          <w:ilvl w:val="0"/>
+          <w:numId w:val="2"/>
+        </w:numPr>
+      </w:pPr>
+      <w:r>
+        <w:t xml:space="preserve">Security 50% - </w:t>
+      </w:r>
+    </w:p>
+    <w:p>
+      <w:pPr>
+        <w:pStyle w:val="ListParagraph"/>
+        <w:numPr>
+          <w:ilvl w:val="1"/>
+          <w:numId w:val="2"/>
+        </w:numPr>
+      </w:pPr>
+      <w:r>
+        <w:t xml:space="preserve">Core to protecting consumer networks; aligns with NIST 8425A and CableLabs BCP prioritizing secure defaults, </w:t>
+      </w:r>
+      <w:r>
+        <w:t>updating</w:t>
+      </w:r>
+      <w:r>
+        <w:t xml:space="preserve"> mechanisms, and data protection</w:t>
+      </w:r>
+    </w:p>
+    <w:p>
+      <w:pPr>
+        <w:pStyle w:val="ListParagraph"/>
+        <w:numPr>
+          <w:ilvl w:val="2"/>
+          <w:numId w:val="2"/>
+        </w:numPr>
+      </w:pPr>
+      <w:r>
+        <w:t>NIST IR 8425A, CableLabs CL-GL-GDS-BCP</w:t>
+      </w:r>
+    </w:p>
+    <w:p>
+      <w:pPr>
+        <w:pStyle w:val="ListParagraph"/>
+        <w:numPr>
+          <w:ilvl w:val="0"/>
+          <w:numId w:val="2"/>
+        </w:numPr>
+      </w:pPr>
+      <w:r>
+        <w:lastRenderedPageBreak/>
+        <w:t>Performance 25% -</w:t>
+      </w:r>
+    </w:p>
+    <w:p>
+      <w:pPr>
+        <w:pStyle w:val="ListParagraph"/>
+        <w:numPr>
+          <w:ilvl w:val="1"/>
+          <w:numId w:val="2"/>
+        </w:numPr>
+      </w:pPr>
+      <w:r>
+        <w:t xml:space="preserve">Affects usability and </w:t>
+      </w:r>
+      <w:r>
+        <w:t>satisfaction,</w:t>
+      </w:r>
+      <w:r>
+        <w:t xml:space="preserve"> important but secondary to security</w:t>
+      </w:r>
+    </w:p>
+    <w:p>
+      <w:pPr>
+        <w:pStyle w:val="ListParagraph"/>
+        <w:numPr>
+          <w:ilvl w:val="2"/>
+          <w:numId w:val="2"/>
+        </w:numPr>
+      </w:pPr>
+      <w:r>
+        <w:t>RFC 2544, IEEE 802.11 Performance Testing</w:t>
+      </w:r>
+    </w:p>
+    <w:p>
+      <w:pPr>
+        <w:pStyle w:val="ListParagraph"/>
+        <w:numPr>
+          <w:ilvl w:val="0"/>
+          <w:numId w:val="2"/>
+        </w:numPr>
+      </w:pPr>
+      <w:r>
+        <w:t>Usability 15-20% (17%)</w:t>
+      </w:r>
+    </w:p>
+    <w:p>
+      <w:pPr>
+        <w:pStyle w:val="ListParagraph"/>
+        <w:numPr>
+          <w:ilvl w:val="1"/>
+          <w:numId w:val="2"/>
+        </w:numPr>
+      </w:pPr>
+      <w:r>
+        <w:t>Impacts initial setup and user control, but less critical to safety</w:t>
+      </w:r>
+    </w:p>
+    <w:p>
+      <w:pPr>
+        <w:pStyle w:val="ListParagraph"/>
+        <w:numPr>
+          <w:ilvl w:val="2"/>
+          <w:numId w:val="2"/>
+        </w:numPr>
+      </w:pPr>
+      <w:r>
+        <w:t>ISO 9241-110, System Usability Scale (SUS)</w:t>
+      </w:r>
+    </w:p>
+    <w:p>
+      <w:pPr>
+        <w:pStyle w:val="ListParagraph"/>
+        <w:numPr>
+          <w:ilvl w:val="0"/>
+          <w:numId w:val="2"/>
+        </w:numPr>
+      </w:pPr>
+      <w:r>
+        <w:t>Cost 8%</w:t>
+      </w:r>
+    </w:p>
+    <w:p>
+      <w:pPr>
+        <w:pStyle w:val="ListParagraph"/>
+        <w:numPr>
+          <w:ilvl w:val="1"/>
+          <w:numId w:val="2"/>
+        </w:numPr>
+      </w:pPr>
+      <w:r>
+        <w:t>Important for consumer decisions but doesn’t affect safety or reliability</w:t>
+      </w:r>
+    </w:p>
+    <w:p>
+      <w:pPr>
+        <w:pStyle w:val="ListParagraph"/>
+        <w:numPr>
+          <w:ilvl w:val="2"/>
+          <w:numId w:val="2"/>
+        </w:numPr>
+      </w:pPr>
+      <w:r>
+        <w:t>TCO (Total Cost of Ownership) practices</w:t>
+      </w:r>
+    </w:p>
+    <w:p>
       <w:r>
         <w:br w:type="page"/>
       </w:r>
@@ -253,7 +418,7 @@
             <w:r>
               <w:t xml:space="preserve"> (CL-GL-GDS-BCP-V01-211007, Version 01-211007). Cable Labs. </w:t>
             </w:r>
-            <w:hyperlink r:id="rId9" w:tgtFrame="_new" w:history="1">
+            <w:hyperlink r:id="rId10" w:tgtFrame="_new" w:history="1">
               <w:r>
                 <w:rPr>
                   <w:rStyle w:val="Hyperlink"/>
@@ -264,7 +429,7 @@
           </w:p>
           <w:p/>
           <w:p>
-            <w:hyperlink r:id="rId10" w:history="1">
+            <w:hyperlink r:id="rId11" w:history="1">
               <w:r>
                 <w:rPr>
                   <w:rStyle w:val="Hyperlink"/>
@@ -352,7 +517,7 @@
             <w:r>
               <w:t xml:space="preserve"> (CL-GL-GDS-BCP-V01-211007, Version 01-211007). Cable Labs. </w:t>
             </w:r>
-            <w:hyperlink r:id="rId11" w:tgtFrame="_new" w:history="1">
+            <w:hyperlink r:id="rId12" w:tgtFrame="_new" w:history="1">
               <w:r>
                 <w:rPr>
                   <w:rStyle w:val="Hyperlink"/>
@@ -362,105 +527,6 @@
             </w:hyperlink>
           </w:p>
           <w:p/>
-          <w:p>
-            <w:hyperlink r:id="rId12" w:history="1">
-              <w:r>
-                <w:rPr>
-                  <w:rStyle w:val="Hyperlink"/>
-                </w:rPr>
-                <w:t>https://www.imda.gov.sg/-/media/imda/files/regulation-licensing-and-consultations/ict-standards/telecommunication-standards/radio-comms/imda-ts-rg-sec.pdf</w:t>
-              </w:r>
-            </w:hyperlink>
-          </w:p>
-          <w:p/>
-          <w:p>
-            <w:r>
-              <w:t>Justification: Easy to test &amp; check to see if present</w:t>
-            </w:r>
-          </w:p>
-        </w:tc>
-        <w:tc>
-          <w:tcPr>
-            <w:tcW w:w="2452" w:type="dxa"/>
-          </w:tcPr>
-          <w:p>
-            <w:r>
-              <w:t>REQ OOB-005</w:t>
-            </w:r>
-          </w:p>
-          <w:p/>
-          <w:p>
-            <w:r>
-              <w:t>4.2.1 – IMDA</w:t>
-            </w:r>
-          </w:p>
-          <w:p>
-            <w:r>
-              <w:t xml:space="preserve">a. The Residential Gateway shall disable the following system services (on both LAN and WAN interfaces) by default: </w:t>
-            </w:r>
-            <w:proofErr w:type="spellStart"/>
-            <w:r>
-              <w:t>i</w:t>
-            </w:r>
-            <w:proofErr w:type="spellEnd"/>
-            <w:r>
-              <w:t xml:space="preserve">. WPS ii. HNAP iii. SSH b. The Residential Gateway shall disable the following Residential Gateway WAN interfaces by default: </w:t>
-            </w:r>
-            <w:proofErr w:type="spellStart"/>
-            <w:r>
-              <w:t>i</w:t>
-            </w:r>
-            <w:proofErr w:type="spellEnd"/>
-            <w:r>
-              <w:t xml:space="preserve">. NAT-PMP ii. PCP iii. Remote Administration </w:t>
-            </w:r>
-            <w:r>
-              <w:lastRenderedPageBreak/>
-              <w:t>iv. SNMP v. Telnet vi. UPnP</w:t>
-            </w:r>
-          </w:p>
-        </w:tc>
-      </w:tr>
-      <w:tr>
-        <w:tc>
-          <w:tcPr>
-            <w:tcW w:w="1852" w:type="dxa"/>
-          </w:tcPr>
-          <w:p>
-            <w:r>
-              <w:lastRenderedPageBreak/>
-              <w:t>Firewall Enabled by Default – NAT Support</w:t>
-            </w:r>
-          </w:p>
-        </w:tc>
-        <w:tc>
-          <w:tcPr>
-            <w:tcW w:w="1978" w:type="dxa"/>
-          </w:tcPr>
-          <w:p>
-            <w:commentRangeStart w:id="1"/>
-            <w:r>
-              <w:t xml:space="preserve">Is the firewall enabled by default and is NAT supported to prevent internal systems from being accessed directly from the internet? </w:t>
-            </w:r>
-            <w:commentRangeEnd w:id="1"/>
-            <w:r>
-              <w:rPr>
-                <w:rStyle w:val="CommentReference"/>
-              </w:rPr>
-              <w:commentReference w:id="1"/>
-            </w:r>
-          </w:p>
-        </w:tc>
-        <w:tc>
-          <w:tcPr>
-            <w:tcW w:w="956" w:type="dxa"/>
-          </w:tcPr>
-          <w:p/>
-        </w:tc>
-        <w:tc>
-          <w:tcPr>
-            <w:tcW w:w="5712" w:type="dxa"/>
-          </w:tcPr>
           <w:p>
             <w:hyperlink r:id="rId13" w:history="1">
               <w:r>
@@ -472,6 +538,11 @@
             </w:hyperlink>
           </w:p>
           <w:p/>
+          <w:p>
+            <w:r>
+              <w:t>Justification: Easy to test &amp; check to see if present</w:t>
+            </w:r>
+          </w:p>
         </w:tc>
         <w:tc>
           <w:tcPr>
@@ -479,19 +550,38 @@
           </w:tcPr>
           <w:p>
             <w:r>
-              <w:t xml:space="preserve">4.2.d </w:t>
-            </w:r>
-            <w:r>
-              <w:t>–</w:t>
-            </w:r>
-            <w:r>
-              <w:t xml:space="preserve"> IMDA</w:t>
-            </w:r>
-          </w:p>
-          <w:p/>
-          <w:p>
-            <w:r>
-              <w:t>4.3.15.1</w:t>
+              <w:t>REQ OOB-005</w:t>
+            </w:r>
+          </w:p>
+          <w:p/>
+          <w:p>
+            <w:r>
+              <w:t>4.2.1 – IMDA</w:t>
+            </w:r>
+          </w:p>
+          <w:p>
+            <w:r>
+              <w:t xml:space="preserve">a. The Residential Gateway shall disable the following system services (on both LAN and WAN interfaces) by default: </w:t>
+            </w:r>
+            <w:proofErr w:type="spellStart"/>
+            <w:r>
+              <w:t>i</w:t>
+            </w:r>
+            <w:proofErr w:type="spellEnd"/>
+            <w:r>
+              <w:t xml:space="preserve">. WPS ii. HNAP iii. SSH b. The Residential Gateway shall disable the following Residential Gateway WAN interfaces by default: </w:t>
+            </w:r>
+            <w:proofErr w:type="spellStart"/>
+            <w:r>
+              <w:t>i</w:t>
+            </w:r>
+            <w:proofErr w:type="spellEnd"/>
+            <w:r>
+              <w:t xml:space="preserve">. NAT-PMP ii. PCP iii. Remote Administration </w:t>
+            </w:r>
+            <w:r>
+              <w:lastRenderedPageBreak/>
+              <w:t>iv. SNMP v. Telnet vi. UPnP</w:t>
             </w:r>
           </w:p>
         </w:tc>
@@ -503,7 +593,8 @@
           </w:tcPr>
           <w:p>
             <w:r>
-              <w:t>Factory Rest</w:t>
+              <w:lastRenderedPageBreak/>
+              <w:t>Firewall Enabled by Default – NAT Support</w:t>
             </w:r>
           </w:p>
         </w:tc>
@@ -512,8 +603,16 @@
             <w:tcW w:w="1978" w:type="dxa"/>
           </w:tcPr>
           <w:p>
-            <w:r>
-              <w:t>Can the device be factory reset erasing all customer and configuration data?</w:t>
+            <w:commentRangeStart w:id="1"/>
+            <w:r>
+              <w:t xml:space="preserve">Is the firewall enabled by default and is NAT supported to prevent internal systems from being accessed directly from the internet? </w:t>
+            </w:r>
+            <w:commentRangeEnd w:id="1"/>
+            <w:r>
+              <w:rPr>
+                <w:rStyle w:val="CommentReference"/>
+              </w:rPr>
+              <w:commentReference w:id="1"/>
             </w:r>
           </w:p>
         </w:tc>
@@ -528,43 +627,16 @@
             <w:tcW w:w="5712" w:type="dxa"/>
           </w:tcPr>
           <w:p>
-            <w:r>
-              <w:t xml:space="preserve">Source: </w:t>
-            </w:r>
-            <w:r>
-              <w:rPr>
-                <w:b/>
-                <w:bCs/>
-              </w:rPr>
-              <w:t>Cable Labs.</w:t>
-            </w:r>
-            <w:r>
-              <w:t xml:space="preserve"> (2021). </w:t>
-            </w:r>
-            <w:r>
-              <w:rPr>
-                <w:i/>
-                <w:iCs/>
-              </w:rPr>
-              <w:t>Gateway device security best common practices 5</w:t>
-            </w:r>
-            <w:r>
-              <w:t xml:space="preserve"> (CL-GL-GDS-BCP-V01-211007, Version 01-211007). Cable Labs. </w:t>
-            </w:r>
-            <w:hyperlink r:id="rId14" w:tgtFrame="_new" w:history="1">
+            <w:hyperlink r:id="rId14" w:history="1">
               <w:r>
                 <w:rPr>
                   <w:rStyle w:val="Hyperlink"/>
                 </w:rPr>
-                <w:t>https://account.cablelabs.com/server/alfresco/1209eea3-bd81-40cb-9a18-21bd6cfcd80d</w:t>
+                <w:t>https://www.imda.gov.sg/-/media/imda/files/regulation-licensing-and-consultations/ict-standards/telecommunication-standards/radio-comms/imda-ts-rg-sec.pdf</w:t>
               </w:r>
             </w:hyperlink>
           </w:p>
-          <w:p>
-            <w:r>
-              <w:t>Justification: Easy to test &amp; check to see if present</w:t>
-            </w:r>
-          </w:p>
+          <w:p/>
         </w:tc>
         <w:tc>
           <w:tcPr>
@@ -572,7 +644,19 @@
           </w:tcPr>
           <w:p>
             <w:r>
-              <w:t>REQ OOB-009</w:t>
+              <w:t xml:space="preserve">4.2.d </w:t>
+            </w:r>
+            <w:r>
+              <w:t>–</w:t>
+            </w:r>
+            <w:r>
+              <w:t xml:space="preserve"> IMDA</w:t>
+            </w:r>
+          </w:p>
+          <w:p/>
+          <w:p>
+            <w:r>
+              <w:t>4.3.15.1</w:t>
             </w:r>
           </w:p>
         </w:tc>
@@ -584,7 +668,7 @@
           </w:tcPr>
           <w:p>
             <w:r>
-              <w:t>Remote Access</w:t>
+              <w:t>Factory Rest</w:t>
             </w:r>
           </w:p>
         </w:tc>
@@ -594,7 +678,7 @@
           </w:tcPr>
           <w:p>
             <w:r>
-              <w:t xml:space="preserve">Is remote access to the admin interface disabled until the password has been changed by the user or it has a device-unique password? </w:t>
+              <w:t>Can the device be factory reset erasing all customer and configuration data?</w:t>
             </w:r>
           </w:p>
         </w:tc>
@@ -653,13 +737,7 @@
           </w:tcPr>
           <w:p>
             <w:r>
-              <w:t>REQ OOB-008</w:t>
-            </w:r>
-          </w:p>
-          <w:p/>
-          <w:p>
-            <w:r>
-              <w:t>Device-unique is a different id per same device. No two devices have the same password.</w:t>
+              <w:t>REQ OOB-009</w:t>
             </w:r>
           </w:p>
         </w:tc>
@@ -671,7 +749,7 @@
           </w:tcPr>
           <w:p>
             <w:r>
-              <w:t>Password Strength</w:t>
+              <w:t>Remote Access</w:t>
             </w:r>
           </w:p>
         </w:tc>
@@ -681,7 +759,7 @@
           </w:tcPr>
           <w:p>
             <w:r>
-              <w:t>Are weak passwords allowed to be set?</w:t>
+              <w:t xml:space="preserve">Is remote access to the admin interface disabled until the password has been changed by the user or it has a device-unique password? </w:t>
             </w:r>
           </w:p>
         </w:tc>
@@ -740,13 +818,13 @@
           </w:tcPr>
           <w:p>
             <w:r>
-              <w:t>REQ OOB-012</w:t>
-            </w:r>
-          </w:p>
-          <w:p/>
-          <w:p>
-            <w:r>
-              <w:t>4.1.2 – IMDA Password Strength</w:t>
+              <w:t>REQ OOB-008</w:t>
+            </w:r>
+          </w:p>
+          <w:p/>
+          <w:p>
+            <w:r>
+              <w:t>Device-unique is a different id per same device. No two devices have the same password.</w:t>
             </w:r>
           </w:p>
         </w:tc>
@@ -758,7 +836,7 @@
           </w:tcPr>
           <w:p>
             <w:r>
-              <w:t>Encryption at Rest</w:t>
+              <w:t>Password Strength</w:t>
             </w:r>
           </w:p>
         </w:tc>
@@ -768,11 +846,7 @@
           </w:tcPr>
           <w:p>
             <w:r>
-              <w:t xml:space="preserve">Is all confidential or sensitive data </w:t>
-            </w:r>
-            <w:r>
-              <w:lastRenderedPageBreak/>
-              <w:t>in flash memory encrypted at rest?</w:t>
+              <w:t>Are weak passwords allowed to be set?</w:t>
             </w:r>
           </w:p>
         </w:tc>
@@ -821,7 +895,7 @@
           </w:p>
           <w:p>
             <w:r>
-              <w:t>Justification: Privacy of data needs to be encrypted. Will have to define “confidential” and link that to a standard as well as encryption levels.</w:t>
+              <w:t>Justification: Easy to test &amp; check to see if present</w:t>
             </w:r>
           </w:p>
         </w:tc>
@@ -831,15 +905,13 @@
           </w:tcPr>
           <w:p>
             <w:r>
-              <w:lastRenderedPageBreak/>
-              <w:t>REQ DRP-001</w:t>
-            </w:r>
-          </w:p>
-          <w:p/>
-          <w:p>
-            <w:r>
-              <w:lastRenderedPageBreak/>
-              <w:t>Encryption at rest best practices NIST. Definition of confidential or sensitive data? Maybe rate on level of encryption</w:t>
+              <w:t>REQ OOB-012</w:t>
+            </w:r>
+          </w:p>
+          <w:p/>
+          <w:p>
+            <w:r>
+              <w:t>4.1.2 – IMDA Password Strength</w:t>
             </w:r>
           </w:p>
         </w:tc>
@@ -851,26 +923,21 @@
           </w:tcPr>
           <w:p>
             <w:r>
+              <w:t>Encryption at Rest</w:t>
+            </w:r>
+          </w:p>
+        </w:tc>
+        <w:tc>
+          <w:tcPr>
+            <w:tcW w:w="1978" w:type="dxa"/>
+          </w:tcPr>
+          <w:p>
+            <w:r>
+              <w:t xml:space="preserve">Is all confidential or sensitive data </w:t>
+            </w:r>
+            <w:r>
               <w:lastRenderedPageBreak/>
-              <w:t>TLS</w:t>
-            </w:r>
-          </w:p>
-        </w:tc>
-        <w:tc>
-          <w:tcPr>
-            <w:tcW w:w="1978" w:type="dxa"/>
-          </w:tcPr>
-          <w:p>
-            <w:commentRangeStart w:id="2"/>
-            <w:r>
-              <w:t>Only approved TLS connections used?</w:t>
-            </w:r>
-            <w:commentRangeEnd w:id="2"/>
-            <w:r>
-              <w:rPr>
-                <w:rStyle w:val="CommentReference"/>
-              </w:rPr>
-              <w:commentReference w:id="2"/>
+              <w:t>in flash memory encrypted at rest?</w:t>
             </w:r>
           </w:p>
         </w:tc>
@@ -929,22 +996,17 @@
           </w:tcPr>
           <w:p>
             <w:r>
-              <w:t>REQ DE-002</w:t>
-            </w:r>
-          </w:p>
-          <w:p/>
-          <w:p>
-            <w:r>
-              <w:t xml:space="preserve">Link to NIST standard on TLS encryption standards: </w:t>
-            </w:r>
-            <w:r>
-              <w:t>NIST Special Publication (SP) 800-52 Rev. 2</w:t>
-            </w:r>
-            <w:r>
-              <w:t>. TLS 1.2 and above. TLS 1.3 preferred (more points for this?) TLS 1.2 acceptable</w:t>
-            </w:r>
-          </w:p>
-          <w:p/>
+              <w:lastRenderedPageBreak/>
+              <w:t>REQ DRP-001</w:t>
+            </w:r>
+          </w:p>
+          <w:p/>
+          <w:p>
+            <w:r>
+              <w:lastRenderedPageBreak/>
+              <w:t>Encryption at rest best practices NIST. Definition of confidential or sensitive data? Maybe rate on level of encryption</w:t>
+            </w:r>
+          </w:p>
         </w:tc>
       </w:tr>
       <w:tr>
@@ -954,7 +1016,8 @@
           </w:tcPr>
           <w:p>
             <w:r>
-              <w:t>Hash default</w:t>
+              <w:lastRenderedPageBreak/>
+              <w:t>TLS</w:t>
             </w:r>
           </w:p>
         </w:tc>
@@ -963,16 +1026,16 @@
             <w:tcW w:w="1978" w:type="dxa"/>
           </w:tcPr>
           <w:p>
-            <w:r>
-              <w:t xml:space="preserve">Is the default configuration a hash function of a security strength </w:t>
-            </w:r>
-            <w:proofErr w:type="gramStart"/>
-            <w:r>
-              <w:t>similar to</w:t>
-            </w:r>
-            <w:proofErr w:type="gramEnd"/>
-            <w:r>
-              <w:t xml:space="preserve"> SHA2 or higher? </w:t>
+            <w:commentRangeStart w:id="2"/>
+            <w:r>
+              <w:t>Only approved TLS connections used?</w:t>
+            </w:r>
+            <w:commentRangeEnd w:id="2"/>
+            <w:r>
+              <w:rPr>
+                <w:rStyle w:val="CommentReference"/>
+              </w:rPr>
+              <w:commentReference w:id="2"/>
             </w:r>
           </w:p>
         </w:tc>
@@ -1019,7 +1082,11 @@
               </w:r>
             </w:hyperlink>
           </w:p>
-          <w:p/>
+          <w:p>
+            <w:r>
+              <w:t>Justification: Privacy of data needs to be encrypted. Will have to define “confidential” and link that to a standard as well as encryption levels.</w:t>
+            </w:r>
+          </w:p>
         </w:tc>
         <w:tc>
           <w:tcPr>
@@ -1027,15 +1094,22 @@
           </w:tcPr>
           <w:p>
             <w:r>
-              <w:t>REQ DE-006</w:t>
-            </w:r>
-          </w:p>
-          <w:p/>
-          <w:p>
-            <w:r>
-              <w:t>SHA 1 and MD5 are deprecated</w:t>
-            </w:r>
-          </w:p>
+              <w:t>REQ DE-002</w:t>
+            </w:r>
+          </w:p>
+          <w:p/>
+          <w:p>
+            <w:r>
+              <w:t xml:space="preserve">Link to NIST standard on TLS encryption standards: </w:t>
+            </w:r>
+            <w:r>
+              <w:t>NIST Special Publication (SP) 800-52 Rev. 2</w:t>
+            </w:r>
+            <w:r>
+              <w:t>. TLS 1.2 and above. TLS 1.3 preferred (more points for this?) TLS 1.2 acceptable</w:t>
+            </w:r>
+          </w:p>
+          <w:p/>
         </w:tc>
       </w:tr>
       <w:tr>
@@ -1045,7 +1119,7 @@
           </w:tcPr>
           <w:p>
             <w:r>
-              <w:t>Disabling Cipher Suite</w:t>
+              <w:t>Hash default</w:t>
             </w:r>
           </w:p>
         </w:tc>
@@ -1054,16 +1128,16 @@
             <w:tcW w:w="1978" w:type="dxa"/>
           </w:tcPr>
           <w:p>
-            <w:commentRangeStart w:id="3"/>
-            <w:r>
-              <w:t>Is disabling a cipher suite allowed?</w:t>
-            </w:r>
-            <w:commentRangeEnd w:id="3"/>
-            <w:r>
-              <w:rPr>
-                <w:rStyle w:val="CommentReference"/>
-              </w:rPr>
-              <w:commentReference w:id="3"/>
+            <w:r>
+              <w:t xml:space="preserve">Is the default configuration a hash function of a security strength </w:t>
+            </w:r>
+            <w:proofErr w:type="gramStart"/>
+            <w:r>
+              <w:t>similar to</w:t>
+            </w:r>
+            <w:proofErr w:type="gramEnd"/>
+            <w:r>
+              <w:t xml:space="preserve"> SHA2 or higher? </w:t>
             </w:r>
           </w:p>
         </w:tc>
@@ -1110,11 +1184,6 @@
               </w:r>
             </w:hyperlink>
           </w:p>
-          <w:p>
-            <w:r>
-              <w:t>Justification: Allowing the disabling of less secure cipher suites enforces the use of more secure cipher suites.</w:t>
-            </w:r>
-          </w:p>
           <w:p/>
         </w:tc>
         <w:tc>
@@ -1123,7 +1192,13 @@
           </w:tcPr>
           <w:p>
             <w:r>
-              <w:t>REQ DE-007</w:t>
+              <w:t>REQ DE-006</w:t>
+            </w:r>
+          </w:p>
+          <w:p/>
+          <w:p>
+            <w:r>
+              <w:t>SHA 1 and MD5 are deprecated</w:t>
             </w:r>
           </w:p>
         </w:tc>
@@ -1135,8 +1210,7 @@
           </w:tcPr>
           <w:p>
             <w:r>
-              <w:lastRenderedPageBreak/>
-              <w:t>Ports</w:t>
+              <w:t>Disabling Cipher Suite</w:t>
             </w:r>
           </w:p>
         </w:tc>
@@ -1145,8 +1219,16 @@
             <w:tcW w:w="1978" w:type="dxa"/>
           </w:tcPr>
           <w:p>
-            <w:r>
-              <w:t>Are all physical and/or local communications ports that are not required for normal operations disabled by default?</w:t>
+            <w:commentRangeStart w:id="3"/>
+            <w:r>
+              <w:t>Is disabling a cipher suite allowed?</w:t>
+            </w:r>
+            <w:commentRangeEnd w:id="3"/>
+            <w:r>
+              <w:rPr>
+                <w:rStyle w:val="CommentReference"/>
+              </w:rPr>
+              <w:commentReference w:id="3"/>
             </w:r>
           </w:p>
         </w:tc>
@@ -1193,6 +1275,11 @@
               </w:r>
             </w:hyperlink>
           </w:p>
+          <w:p>
+            <w:r>
+              <w:t>Justification: Allowing the disabling of less secure cipher suites enforces the use of more secure cipher suites.</w:t>
+            </w:r>
+          </w:p>
           <w:p/>
         </w:tc>
         <w:tc>
@@ -1201,7 +1288,7 @@
           </w:tcPr>
           <w:p>
             <w:r>
-              <w:t>REQ MI-003</w:t>
+              <w:t>REQ DE-007</w:t>
             </w:r>
           </w:p>
         </w:tc>
@@ -1213,7 +1300,8 @@
           </w:tcPr>
           <w:p>
             <w:r>
-              <w:t>MFA</w:t>
+              <w:lastRenderedPageBreak/>
+              <w:t>Ports</w:t>
             </w:r>
           </w:p>
         </w:tc>
@@ -1223,7 +1311,7 @@
           </w:tcPr>
           <w:p>
             <w:r>
-              <w:t>Does the device support MFA for admin access?</w:t>
+              <w:t>Are all physical and/or local communications ports that are not required for normal operations disabled by default?</w:t>
             </w:r>
           </w:p>
         </w:tc>
@@ -1278,7 +1366,7 @@
           </w:tcPr>
           <w:p>
             <w:r>
-              <w:t>REQ MI-004</w:t>
+              <w:t>REQ MI-003</w:t>
             </w:r>
           </w:p>
         </w:tc>
@@ -1290,7 +1378,7 @@
           </w:tcPr>
           <w:p>
             <w:r>
-              <w:t>Reauthentication</w:t>
+              <w:t>MFA</w:t>
             </w:r>
           </w:p>
         </w:tc>
@@ -1300,7 +1388,7 @@
           </w:tcPr>
           <w:p>
             <w:r>
-              <w:t xml:space="preserve">Is reauthentication required after a configurable period of inactivity?? </w:t>
+              <w:t>Does the device support MFA for admin access?</w:t>
             </w:r>
           </w:p>
         </w:tc>
@@ -1355,19 +1443,7 @@
           </w:tcPr>
           <w:p>
             <w:r>
-              <w:t>REQ MI-009</w:t>
-            </w:r>
-          </w:p>
-          <w:p/>
-          <w:p>
-            <w:r>
-              <w:t>NIST 800-63B for reauthentication and timeout periods</w:t>
-            </w:r>
-          </w:p>
-          <w:p/>
-          <w:p>
-            <w:r>
-              <w:t>30 min per MI-010</w:t>
+              <w:t>REQ MI-004</w:t>
             </w:r>
           </w:p>
         </w:tc>
@@ -1379,7 +1455,7 @@
           </w:tcPr>
           <w:p>
             <w:r>
-              <w:t>Input Validation</w:t>
+              <w:t>Reauthentication</w:t>
             </w:r>
           </w:p>
         </w:tc>
@@ -1389,7 +1465,7 @@
           </w:tcPr>
           <w:p>
             <w:r>
-              <w:t>Are all inputs validated to prevent improper resource use?</w:t>
+              <w:t xml:space="preserve">Is reauthentication required after a configurable period of inactivity?? </w:t>
             </w:r>
           </w:p>
         </w:tc>
@@ -1437,36 +1513,6 @@
             </w:hyperlink>
           </w:p>
           <w:p/>
-          <w:p>
-            <w:r>
-              <w:t xml:space="preserve">Justification: </w:t>
-            </w:r>
-            <w:commentRangeStart w:id="4"/>
-            <w:r>
-              <w:t xml:space="preserve">This is </w:t>
-            </w:r>
-            <w:proofErr w:type="gramStart"/>
-            <w:r>
-              <w:t>important</w:t>
-            </w:r>
-            <w:proofErr w:type="gramEnd"/>
-            <w:r>
-              <w:t xml:space="preserve"> but </w:t>
-            </w:r>
-            <w:r>
-              <w:t>this</w:t>
-            </w:r>
-            <w:r>
-              <w:t xml:space="preserve"> may be hard to prove</w:t>
-            </w:r>
-            <w:commentRangeEnd w:id="4"/>
-            <w:r>
-              <w:rPr>
-                <w:rStyle w:val="CommentReference"/>
-              </w:rPr>
-              <w:commentReference w:id="4"/>
-            </w:r>
-          </w:p>
         </w:tc>
         <w:tc>
           <w:tcPr>
@@ -1474,13 +1520,19 @@
           </w:tcPr>
           <w:p>
             <w:r>
-              <w:t>REQ MI-012</w:t>
-            </w:r>
-          </w:p>
-          <w:p/>
-          <w:p>
-            <w:r>
-              <w:t>OWASP PC C4 and C5 sections</w:t>
+              <w:t>REQ MI-009</w:t>
+            </w:r>
+          </w:p>
+          <w:p/>
+          <w:p>
+            <w:r>
+              <w:t>NIST 800-63B for reauthentication and timeout periods</w:t>
+            </w:r>
+          </w:p>
+          <w:p/>
+          <w:p>
+            <w:r>
+              <w:t>30 min per MI-010</w:t>
             </w:r>
           </w:p>
         </w:tc>
@@ -1492,7 +1544,7 @@
           </w:tcPr>
           <w:p>
             <w:r>
-              <w:t>Updates</w:t>
+              <w:t>Input Validation</w:t>
             </w:r>
           </w:p>
         </w:tc>
@@ -1502,11 +1554,7 @@
           </w:tcPr>
           <w:p>
             <w:r>
-              <w:t>Does the manufacturer upgrade any software component/librar</w:t>
-            </w:r>
-            <w:r>
-              <w:lastRenderedPageBreak/>
-              <w:t>y with known applicable security vulnerabilities in a timely manner?</w:t>
+              <w:t>Are all inputs validated to prevent improper resource use?</w:t>
             </w:r>
           </w:p>
         </w:tc>
@@ -1554,6 +1602,36 @@
             </w:hyperlink>
           </w:p>
           <w:p/>
+          <w:p>
+            <w:r>
+              <w:t xml:space="preserve">Justification: </w:t>
+            </w:r>
+            <w:commentRangeStart w:id="4"/>
+            <w:r>
+              <w:t xml:space="preserve">This is </w:t>
+            </w:r>
+            <w:proofErr w:type="gramStart"/>
+            <w:r>
+              <w:t>important</w:t>
+            </w:r>
+            <w:proofErr w:type="gramEnd"/>
+            <w:r>
+              <w:t xml:space="preserve"> but </w:t>
+            </w:r>
+            <w:r>
+              <w:t>this</w:t>
+            </w:r>
+            <w:r>
+              <w:t xml:space="preserve"> may be hard to prove</w:t>
+            </w:r>
+            <w:commentRangeEnd w:id="4"/>
+            <w:r>
+              <w:rPr>
+                <w:rStyle w:val="CommentReference"/>
+              </w:rPr>
+              <w:commentReference w:id="4"/>
+            </w:r>
+          </w:p>
         </w:tc>
         <w:tc>
           <w:tcPr>
@@ -1561,8 +1639,13 @@
           </w:tcPr>
           <w:p>
             <w:r>
-              <w:lastRenderedPageBreak/>
-              <w:t>REQ SBOM-010</w:t>
+              <w:t>REQ MI-012</w:t>
+            </w:r>
+          </w:p>
+          <w:p/>
+          <w:p>
+            <w:r>
+              <w:t>OWASP PC C4 and C5 sections</w:t>
             </w:r>
           </w:p>
         </w:tc>
@@ -1574,7 +1657,7 @@
           </w:tcPr>
           <w:p>
             <w:r>
-              <w:t>Web GUI HTTPS</w:t>
+              <w:t>Updates</w:t>
             </w:r>
           </w:p>
         </w:tc>
@@ -1584,7 +1667,11 @@
           </w:tcPr>
           <w:p>
             <w:r>
-              <w:t>Does the Web GUI use HTTPS?</w:t>
+              <w:t>Does the manufacturer upgrade any software component/librar</w:t>
+            </w:r>
+            <w:r>
+              <w:lastRenderedPageBreak/>
+              <w:t>y with known applicable security vulnerabilities in a timely manner?</w:t>
             </w:r>
           </w:p>
         </w:tc>
@@ -1639,7 +1726,8 @@
           </w:tcPr>
           <w:p>
             <w:r>
-              <w:t>REQ NETS-001</w:t>
+              <w:lastRenderedPageBreak/>
+              <w:t>REQ SBOM-010</w:t>
             </w:r>
           </w:p>
         </w:tc>
@@ -1651,7 +1739,7 @@
           </w:tcPr>
           <w:p>
             <w:r>
-              <w:t>Telnet of FTP</w:t>
+              <w:t>Web GUI HTTPS</w:t>
             </w:r>
           </w:p>
         </w:tc>
@@ -1661,7 +1749,7 @@
           </w:tcPr>
           <w:p>
             <w:r>
-              <w:t>Is Telnet and FTP not allowed to be enabled?</w:t>
+              <w:t>Does the Web GUI use HTTPS?</w:t>
             </w:r>
           </w:p>
         </w:tc>
@@ -1716,7 +1804,7 @@
           </w:tcPr>
           <w:p>
             <w:r>
-              <w:t>REQ NETS-005</w:t>
+              <w:t>REQ NETS-001</w:t>
             </w:r>
           </w:p>
         </w:tc>
@@ -1728,7 +1816,7 @@
           </w:tcPr>
           <w:p>
             <w:r>
-              <w:t>Necessary Protocols</w:t>
+              <w:t>Telnet of FTP</w:t>
             </w:r>
           </w:p>
         </w:tc>
@@ -1738,7 +1826,7 @@
           </w:tcPr>
           <w:p>
             <w:r>
-              <w:t>Does the firewall on the device only permit required protocols and services by default?</w:t>
+              <w:t>Is Telnet and FTP not allowed to be enabled?</w:t>
             </w:r>
           </w:p>
         </w:tc>
@@ -1793,7 +1881,7 @@
           </w:tcPr>
           <w:p>
             <w:r>
-              <w:t>REQ NETS-007</w:t>
+              <w:t>REQ NETS-005</w:t>
             </w:r>
           </w:p>
         </w:tc>
@@ -1805,7 +1893,7 @@
           </w:tcPr>
           <w:p>
             <w:r>
-              <w:t>Wi-Fi Security</w:t>
+              <w:t>Necessary Protocols</w:t>
             </w:r>
           </w:p>
         </w:tc>
@@ -1815,7 +1903,7 @@
           </w:tcPr>
           <w:p>
             <w:r>
-              <w:t>Is WPA2 or higher enabled by default?</w:t>
+              <w:t>Does the firewall on the device only permit required protocols and services by default?</w:t>
             </w:r>
           </w:p>
         </w:tc>
@@ -1863,8 +1951,85 @@
             </w:hyperlink>
           </w:p>
           <w:p/>
-          <w:p>
-            <w:hyperlink r:id="rId30" w:history="1">
+        </w:tc>
+        <w:tc>
+          <w:tcPr>
+            <w:tcW w:w="2452" w:type="dxa"/>
+          </w:tcPr>
+          <w:p>
+            <w:r>
+              <w:t>REQ NETS-007</w:t>
+            </w:r>
+          </w:p>
+        </w:tc>
+      </w:tr>
+      <w:tr>
+        <w:tc>
+          <w:tcPr>
+            <w:tcW w:w="1852" w:type="dxa"/>
+          </w:tcPr>
+          <w:p>
+            <w:r>
+              <w:t>Wi-Fi Security</w:t>
+            </w:r>
+          </w:p>
+        </w:tc>
+        <w:tc>
+          <w:tcPr>
+            <w:tcW w:w="1978" w:type="dxa"/>
+          </w:tcPr>
+          <w:p>
+            <w:r>
+              <w:t>Is WPA2 or higher enabled by default?</w:t>
+            </w:r>
+          </w:p>
+        </w:tc>
+        <w:tc>
+          <w:tcPr>
+            <w:tcW w:w="956" w:type="dxa"/>
+          </w:tcPr>
+          <w:p/>
+        </w:tc>
+        <w:tc>
+          <w:tcPr>
+            <w:tcW w:w="5712" w:type="dxa"/>
+          </w:tcPr>
+          <w:p>
+            <w:r>
+              <w:t xml:space="preserve">Source: </w:t>
+            </w:r>
+            <w:r>
+              <w:rPr>
+                <w:b/>
+                <w:bCs/>
+              </w:rPr>
+              <w:t>Cable Labs.</w:t>
+            </w:r>
+            <w:r>
+              <w:t xml:space="preserve"> (2021). </w:t>
+            </w:r>
+            <w:r>
+              <w:rPr>
+                <w:i/>
+                <w:iCs/>
+              </w:rPr>
+              <w:t>Gateway device security best common practices 5</w:t>
+            </w:r>
+            <w:r>
+              <w:t xml:space="preserve"> (CL-GL-GDS-BCP-V01-211007, Version 01-211007). Cable Labs. </w:t>
+            </w:r>
+            <w:hyperlink r:id="rId30" w:tgtFrame="_new" w:history="1">
+              <w:r>
+                <w:rPr>
+                  <w:rStyle w:val="Hyperlink"/>
+                </w:rPr>
+                <w:t>https://account.cablelabs.com/server/alfresco/1209eea3-bd81-40cb-9a18-21bd6cfcd80d</w:t>
+              </w:r>
+            </w:hyperlink>
+          </w:p>
+          <w:p/>
+          <w:p>
+            <w:hyperlink r:id="rId31" w:history="1">
               <w:r>
                 <w:rPr>
                   <w:rStyle w:val="Hyperlink"/>
@@ -1925,7 +2090,7 @@
             <w:tcW w:w="5712" w:type="dxa"/>
           </w:tcPr>
           <w:p>
-            <w:hyperlink r:id="rId31" w:history="1">
+            <w:hyperlink r:id="rId32" w:history="1">
               <w:r>
                 <w:rPr>
                   <w:rStyle w:val="Hyperlink"/>
@@ -1987,7 +2152,7 @@
             <w:tcW w:w="5712" w:type="dxa"/>
           </w:tcPr>
           <w:p>
-            <w:hyperlink r:id="rId32" w:history="1">
+            <w:hyperlink r:id="rId33" w:history="1">
               <w:r>
                 <w:rPr>
                   <w:rStyle w:val="Hyperlink"/>
@@ -2047,7 +2212,7 @@
             <w:tcW w:w="5712" w:type="dxa"/>
           </w:tcPr>
           <w:p>
-            <w:hyperlink r:id="rId33" w:history="1">
+            <w:hyperlink r:id="rId34" w:history="1">
               <w:r>
                 <w:rPr>
                   <w:rStyle w:val="Hyperlink"/>
@@ -2132,72 +2297,6 @@
             <w:tcW w:w="5712" w:type="dxa"/>
           </w:tcPr>
           <w:p>
-            <w:hyperlink r:id="rId34" w:history="1">
-              <w:r>
-                <w:rPr>
-                  <w:rStyle w:val="Hyperlink"/>
-                </w:rPr>
-                <w:t>https://www.imda.gov.sg/-/media/imda/files/regulation-licensing-and-consultations/ict-standards/telecommunication-standards/radio-comms/imda-ts-rg-sec.pdf</w:t>
-              </w:r>
-            </w:hyperlink>
-          </w:p>
-          <w:p/>
-        </w:tc>
-        <w:tc>
-          <w:tcPr>
-            <w:tcW w:w="2452" w:type="dxa"/>
-          </w:tcPr>
-          <w:p>
-            <w:r>
-              <w:t>GEN.OPS.4 IMDA</w:t>
-            </w:r>
-          </w:p>
-        </w:tc>
-      </w:tr>
-      <w:tr>
-        <w:tc>
-          <w:tcPr>
-            <w:tcW w:w="1852" w:type="dxa"/>
-          </w:tcPr>
-          <w:p>
-            <w:r>
-              <w:t>Installation</w:t>
-            </w:r>
-          </w:p>
-        </w:tc>
-        <w:tc>
-          <w:tcPr>
-            <w:tcW w:w="1978" w:type="dxa"/>
-          </w:tcPr>
-          <w:p>
-            <w:r>
-              <w:t xml:space="preserve">Is the device self-installable by an end user in under 20 minutes assuming the default configuration and mode of operation? This is the </w:t>
-            </w:r>
-            <w:proofErr w:type="gramStart"/>
-            <w:r>
-              <w:t>time from</w:t>
-            </w:r>
-            <w:proofErr w:type="gramEnd"/>
-            <w:r>
-              <w:t xml:space="preserve"> when the box is opened to when </w:t>
-            </w:r>
-            <w:r>
-              <w:lastRenderedPageBreak/>
-              <w:t>the user is using the service including any driver installation.</w:t>
-            </w:r>
-          </w:p>
-        </w:tc>
-        <w:tc>
-          <w:tcPr>
-            <w:tcW w:w="956" w:type="dxa"/>
-          </w:tcPr>
-          <w:p/>
-        </w:tc>
-        <w:tc>
-          <w:tcPr>
-            <w:tcW w:w="5712" w:type="dxa"/>
-          </w:tcPr>
-          <w:p>
             <w:hyperlink r:id="rId35" w:history="1">
               <w:r>
                 <w:rPr>
@@ -2215,7 +2314,7 @@
           </w:tcPr>
           <w:p>
             <w:r>
-              <w:t>GEN.OPS.10</w:t>
+              <w:t>GEN.OPS.4 IMDA</w:t>
             </w:r>
           </w:p>
         </w:tc>
@@ -2227,7 +2326,7 @@
           </w:tcPr>
           <w:p>
             <w:r>
-              <w:t>Drivers</w:t>
+              <w:t>Installation</w:t>
             </w:r>
           </w:p>
         </w:tc>
@@ -2237,7 +2336,19 @@
           </w:tcPr>
           <w:p>
             <w:r>
-              <w:t>Are additional drivers other than networking drivers required for full and proper use of the device?</w:t>
+              <w:t xml:space="preserve">Is the device self-installable by an end user in under 20 minutes assuming the default configuration and mode of operation? This is the </w:t>
+            </w:r>
+            <w:proofErr w:type="gramStart"/>
+            <w:r>
+              <w:t>time from</w:t>
+            </w:r>
+            <w:proofErr w:type="gramEnd"/>
+            <w:r>
+              <w:t xml:space="preserve"> when the box is opened to when </w:t>
+            </w:r>
+            <w:r>
+              <w:lastRenderedPageBreak/>
+              <w:t>the user is using the service including any driver installation.</w:t>
             </w:r>
           </w:p>
         </w:tc>
@@ -2269,6 +2380,60 @@
           </w:tcPr>
           <w:p>
             <w:r>
+              <w:t>GEN.OPS.10</w:t>
+            </w:r>
+          </w:p>
+        </w:tc>
+      </w:tr>
+      <w:tr>
+        <w:tc>
+          <w:tcPr>
+            <w:tcW w:w="1852" w:type="dxa"/>
+          </w:tcPr>
+          <w:p>
+            <w:r>
+              <w:t>Drivers</w:t>
+            </w:r>
+          </w:p>
+        </w:tc>
+        <w:tc>
+          <w:tcPr>
+            <w:tcW w:w="1978" w:type="dxa"/>
+          </w:tcPr>
+          <w:p>
+            <w:r>
+              <w:t>Are additional drivers other than networking drivers required for full and proper use of the device?</w:t>
+            </w:r>
+          </w:p>
+        </w:tc>
+        <w:tc>
+          <w:tcPr>
+            <w:tcW w:w="956" w:type="dxa"/>
+          </w:tcPr>
+          <w:p/>
+        </w:tc>
+        <w:tc>
+          <w:tcPr>
+            <w:tcW w:w="5712" w:type="dxa"/>
+          </w:tcPr>
+          <w:p>
+            <w:hyperlink r:id="rId37" w:history="1">
+              <w:r>
+                <w:rPr>
+                  <w:rStyle w:val="Hyperlink"/>
+                </w:rPr>
+                <w:t>https://www.imda.gov.sg/-/media/imda/files/regulation-licensing-and-consultations/ict-standards/telecommunication-standards/radio-comms/imda-ts-rg-sec.pdf</w:t>
+              </w:r>
+            </w:hyperlink>
+          </w:p>
+          <w:p/>
+        </w:tc>
+        <w:tc>
+          <w:tcPr>
+            <w:tcW w:w="2452" w:type="dxa"/>
+          </w:tcPr>
+          <w:p>
+            <w:r>
               <w:t>GEN.OPS.11</w:t>
             </w:r>
           </w:p>
@@ -2312,7 +2477,7 @@
                 <w:bCs/>
               </w:rPr>
             </w:pPr>
-            <w:hyperlink r:id="rId37" w:history="1">
+            <w:hyperlink r:id="rId38" w:history="1">
               <w:r>
                 <w:rPr>
                   <w:rStyle w:val="Hyperlink"/>
@@ -2456,13 +2621,7 @@
             </w:r>
             <w:proofErr w:type="spellEnd"/>
             <w:r>
-              <w:t xml:space="preserve">, Tom’s Hardware </w:t>
-            </w:r>
-            <w:r>
-              <w:t>-</w:t>
-            </w:r>
-            <w:r>
-              <w:t xml:space="preserve"> Router performance rankings</w:t>
+              <w:t>, Tom’s Hardware - Router performance rankings</w:t>
             </w:r>
           </w:p>
           <w:p>
@@ -2475,13 +2634,7 @@
             </w:r>
             <w:proofErr w:type="spellEnd"/>
             <w:r>
-              <w:t xml:space="preserve">) </w:t>
-            </w:r>
-            <w:r>
-              <w:t>-</w:t>
-            </w:r>
-            <w:r>
-              <w:t xml:space="preserve"> User-reported speeds</w:t>
+              <w:t>) - User-reported speeds</w:t>
             </w:r>
           </w:p>
         </w:tc>
@@ -2619,7 +2772,7 @@
       </w:r>
     </w:p>
     <w:p>
-      <w:hyperlink r:id="rId38" w:history="1">
+      <w:hyperlink r:id="rId39" w:history="1">
         <w:r>
           <w:rPr>
             <w:rStyle w:val="Hyperlink"/>
@@ -2821,6 +2974,189 @@
   <w16cid:commentId w16cid:paraId="01522B26" w16cid:durableId="699F1269"/>
   <w16cid:commentId w16cid:paraId="504EBDE2" w16cid:durableId="7A1E7713"/>
 </w16cid:commentsIds>
+</file>
+
+<file path=word/numbering.xml><?xml version="1.0" encoding="utf-8"?>
+<w:numbering xmlns:wpc="http://schemas.microsoft.com/office/word/2010/wordprocessingCanvas" xmlns:cx="http://schemas.microsoft.com/office/drawing/2014/chartex" xmlns:cx1="http://schemas.microsoft.com/office/drawing/2015/9/8/chartex" xmlns:cx2="http://schemas.microsoft.com/office/drawing/2015/10/21/chartex" xmlns:cx3="http://schemas.microsoft.com/office/drawing/2016/5/9/chartex" xmlns:cx4="http://schemas.microsoft.com/office/drawing/2016/5/10/chartex" xmlns:cx5="http://schemas.microsoft.com/office/drawing/2016/5/11/chartex" xmlns:cx6="http://schemas.microsoft.com/office/drawing/2016/5/12/chartex" xmlns:cx7="http://schemas.microsoft.com/office/drawing/2016/5/13/chartex" xmlns:cx8="http://schemas.microsoft.com/office/drawing/2016/5/14/chartex" xmlns:mc="http://schemas.openxmlformats.org/markup-compatibility/2006" xmlns:aink="http://schemas.microsoft.com/office/drawing/2016/ink" xmlns:am3d="http://schemas.microsoft.com/office/drawing/2017/model3d" xmlns:o="urn:schemas-microsoft-com:office:office" xmlns:oel="http://schemas.microsoft.com/office/2019/extlst" xmlns:r="http://schemas.openxmlformats.org/officeDocument/2006/relationships" xmlns:m="http://schemas.openxmlformats.org/officeDocument/2006/math" xmlns:v="urn:schemas-microsoft-com:vml" xmlns:wp14="http://schemas.microsoft.com/office/word/2010/wordprocessingDrawing" xmlns:wp="http://schemas.openxmlformats.org/drawingml/2006/wordprocessingDrawing" xmlns:w10="urn:schemas-microsoft-com:office:word" xmlns:w="http://schemas.openxmlformats.org/wordprocessingml/2006/main" xmlns:w14="http://schemas.microsoft.com/office/word/2010/wordml" xmlns:w15="http://schemas.microsoft.com/office/word/2012/wordml" xmlns:w16cex="http://schemas.microsoft.com/office/word/2018/wordml/cex" xmlns:w16cid="http://schemas.microsoft.com/office/word/2016/wordml/cid" xmlns:w16="http://schemas.microsoft.com/office/word/2018/wordml" xmlns:w16du="http://schemas.microsoft.com/office/word/2023/wordml/word16du" xmlns:w16sdtdh="http://schemas.microsoft.com/office/word/2020/wordml/sdtdatahash" xmlns:w16sdtfl="http://schemas.microsoft.com/office/word/2024/wordml/sdtformatlock" xmlns:w16se="http://schemas.microsoft.com/office/word/2015/wordml/symex" xmlns:wpg="http://schemas.microsoft.com/office/word/2010/wordprocessingGroup" xmlns:wpi="http://schemas.microsoft.com/office/word/2010/wordprocessingInk" xmlns:wne="http://schemas.microsoft.com/office/word/2006/wordml" xmlns:wps="http://schemas.microsoft.com/office/word/2010/wordprocessingShape" mc:Ignorable="w14 w15 w16se w16cid w16 w16cex w16sdtdh w16sdtfl w16du wp14">
+  <w:abstractNum w:abstractNumId="0" w15:restartNumberingAfterBreak="0">
+    <w:nsid w:val="50C01379"/>
+    <w:multiLevelType w:val="hybridMultilevel"/>
+    <w:tmpl w:val="93826384"/>
+    <w:lvl w:ilvl="0" w:tplc="0409000F">
+      <w:start w:val="1"/>
+      <w:numFmt w:val="decimal"/>
+      <w:lvlText w:val="%1."/>
+      <w:lvlJc w:val="left"/>
+      <w:pPr>
+        <w:ind w:left="3600" w:hanging="360"/>
+      </w:pPr>
+    </w:lvl>
+    <w:lvl w:ilvl="1" w:tplc="04090019" w:tentative="1">
+      <w:start w:val="1"/>
+      <w:numFmt w:val="lowerLetter"/>
+      <w:lvlText w:val="%2."/>
+      <w:lvlJc w:val="left"/>
+      <w:pPr>
+        <w:ind w:left="4320" w:hanging="360"/>
+      </w:pPr>
+    </w:lvl>
+    <w:lvl w:ilvl="2" w:tplc="0409001B" w:tentative="1">
+      <w:start w:val="1"/>
+      <w:numFmt w:val="lowerRoman"/>
+      <w:lvlText w:val="%3."/>
+      <w:lvlJc w:val="right"/>
+      <w:pPr>
+        <w:ind w:left="5040" w:hanging="180"/>
+      </w:pPr>
+    </w:lvl>
+    <w:lvl w:ilvl="3" w:tplc="0409000F" w:tentative="1">
+      <w:start w:val="1"/>
+      <w:numFmt w:val="decimal"/>
+      <w:lvlText w:val="%4."/>
+      <w:lvlJc w:val="left"/>
+      <w:pPr>
+        <w:ind w:left="5760" w:hanging="360"/>
+      </w:pPr>
+    </w:lvl>
+    <w:lvl w:ilvl="4" w:tplc="04090019" w:tentative="1">
+      <w:start w:val="1"/>
+      <w:numFmt w:val="lowerLetter"/>
+      <w:lvlText w:val="%5."/>
+      <w:lvlJc w:val="left"/>
+      <w:pPr>
+        <w:ind w:left="6480" w:hanging="360"/>
+      </w:pPr>
+    </w:lvl>
+    <w:lvl w:ilvl="5" w:tplc="0409001B" w:tentative="1">
+      <w:start w:val="1"/>
+      <w:numFmt w:val="lowerRoman"/>
+      <w:lvlText w:val="%6."/>
+      <w:lvlJc w:val="right"/>
+      <w:pPr>
+        <w:ind w:left="7200" w:hanging="180"/>
+      </w:pPr>
+    </w:lvl>
+    <w:lvl w:ilvl="6" w:tplc="0409000F" w:tentative="1">
+      <w:start w:val="1"/>
+      <w:numFmt w:val="decimal"/>
+      <w:lvlText w:val="%7."/>
+      <w:lvlJc w:val="left"/>
+      <w:pPr>
+        <w:ind w:left="7920" w:hanging="360"/>
+      </w:pPr>
+    </w:lvl>
+    <w:lvl w:ilvl="7" w:tplc="04090019" w:tentative="1">
+      <w:start w:val="1"/>
+      <w:numFmt w:val="lowerLetter"/>
+      <w:lvlText w:val="%8."/>
+      <w:lvlJc w:val="left"/>
+      <w:pPr>
+        <w:ind w:left="8640" w:hanging="360"/>
+      </w:pPr>
+    </w:lvl>
+    <w:lvl w:ilvl="8" w:tplc="0409001B" w:tentative="1">
+      <w:start w:val="1"/>
+      <w:numFmt w:val="lowerRoman"/>
+      <w:lvlText w:val="%9."/>
+      <w:lvlJc w:val="right"/>
+      <w:pPr>
+        <w:ind w:left="9360" w:hanging="180"/>
+      </w:pPr>
+    </w:lvl>
+  </w:abstractNum>
+  <w:abstractNum w:abstractNumId="1" w15:restartNumberingAfterBreak="0">
+    <w:nsid w:val="73B06BBE"/>
+    <w:multiLevelType w:val="hybridMultilevel"/>
+    <w:tmpl w:val="53F8C8AA"/>
+    <w:lvl w:ilvl="0" w:tplc="0409000F">
+      <w:start w:val="1"/>
+      <w:numFmt w:val="decimal"/>
+      <w:lvlText w:val="%1."/>
+      <w:lvlJc w:val="left"/>
+      <w:pPr>
+        <w:ind w:left="720" w:hanging="360"/>
+      </w:pPr>
+    </w:lvl>
+    <w:lvl w:ilvl="1" w:tplc="04090019">
+      <w:start w:val="1"/>
+      <w:numFmt w:val="lowerLetter"/>
+      <w:lvlText w:val="%2."/>
+      <w:lvlJc w:val="left"/>
+      <w:pPr>
+        <w:ind w:left="1440" w:hanging="360"/>
+      </w:pPr>
+    </w:lvl>
+    <w:lvl w:ilvl="2" w:tplc="0409001B">
+      <w:start w:val="1"/>
+      <w:numFmt w:val="lowerRoman"/>
+      <w:lvlText w:val="%3."/>
+      <w:lvlJc w:val="right"/>
+      <w:pPr>
+        <w:ind w:left="2160" w:hanging="180"/>
+      </w:pPr>
+    </w:lvl>
+    <w:lvl w:ilvl="3" w:tplc="0409000F" w:tentative="1">
+      <w:start w:val="1"/>
+      <w:numFmt w:val="decimal"/>
+      <w:lvlText w:val="%4."/>
+      <w:lvlJc w:val="left"/>
+      <w:pPr>
+        <w:ind w:left="2880" w:hanging="360"/>
+      </w:pPr>
+    </w:lvl>
+    <w:lvl w:ilvl="4" w:tplc="04090019" w:tentative="1">
+      <w:start w:val="1"/>
+      <w:numFmt w:val="lowerLetter"/>
+      <w:lvlText w:val="%5."/>
+      <w:lvlJc w:val="left"/>
+      <w:pPr>
+        <w:ind w:left="3600" w:hanging="360"/>
+      </w:pPr>
+    </w:lvl>
+    <w:lvl w:ilvl="5" w:tplc="0409001B" w:tentative="1">
+      <w:start w:val="1"/>
+      <w:numFmt w:val="lowerRoman"/>
+      <w:lvlText w:val="%6."/>
+      <w:lvlJc w:val="right"/>
+      <w:pPr>
+        <w:ind w:left="4320" w:hanging="180"/>
+      </w:pPr>
+    </w:lvl>
+    <w:lvl w:ilvl="6" w:tplc="0409000F" w:tentative="1">
+      <w:start w:val="1"/>
+      <w:numFmt w:val="decimal"/>
+      <w:lvlText w:val="%7."/>
+      <w:lvlJc w:val="left"/>
+      <w:pPr>
+        <w:ind w:left="5040" w:hanging="360"/>
+      </w:pPr>
+    </w:lvl>
+    <w:lvl w:ilvl="7" w:tplc="04090019" w:tentative="1">
+      <w:start w:val="1"/>
+      <w:numFmt w:val="lowerLetter"/>
+      <w:lvlText w:val="%8."/>
+      <w:lvlJc w:val="left"/>
+      <w:pPr>
+        <w:ind w:left="5760" w:hanging="360"/>
+      </w:pPr>
+    </w:lvl>
+    <w:lvl w:ilvl="8" w:tplc="0409001B" w:tentative="1">
+      <w:start w:val="1"/>
+      <w:numFmt w:val="lowerRoman"/>
+      <w:lvlText w:val="%9."/>
+      <w:lvlJc w:val="right"/>
+      <w:pPr>
+        <w:ind w:left="6480" w:hanging="180"/>
+      </w:pPr>
+    </w:lvl>
+  </w:abstractNum>
+  <w:num w:numId="1" w16cid:durableId="1068965437">
+    <w:abstractNumId w:val="0"/>
+  </w:num>
+  <w:num w:numId="2" w16cid:durableId="1657034513">
+    <w:abstractNumId w:val="1"/>
+  </w:num>
+</w:numbering>
 </file>
 
 <file path=word/people.xml><?xml version="1.0" encoding="utf-8"?>

</xml_diff>